<commit_message>
update template, provide example
</commit_message>
<xml_diff>
--- a/QSG_template.docx
+++ b/QSG_template.docx
@@ -1,6 +1,6 @@
 
 <file path=word/document.xml><?xml version="1.0" encoding="utf-8"?>
-<w:document xmlns:wpc="http://schemas.microsoft.com/office/word/2010/wordprocessingCanvas" xmlns:cx="http://schemas.microsoft.com/office/drawing/2014/chartex" xmlns:cx1="http://schemas.microsoft.com/office/drawing/2015/9/8/chartex" xmlns:cx2="http://schemas.microsoft.com/office/drawing/2015/10/21/chartex" xmlns:cx3="http://schemas.microsoft.com/office/drawing/2016/5/9/chartex" xmlns:cx4="http://schemas.microsoft.com/office/drawing/2016/5/10/chartex" xmlns:cx5="http://schemas.microsoft.com/office/drawing/2016/5/11/chartex" xmlns:cx6="http://schemas.microsoft.com/office/drawing/2016/5/12/chartex" xmlns:cx7="http://schemas.microsoft.com/office/drawing/2016/5/13/chartex" xmlns:cx8="http://schemas.microsoft.com/office/drawing/2016/5/14/chartex" xmlns:mc="http://schemas.openxmlformats.org/markup-compatibility/2006" xmlns:aink="http://schemas.microsoft.com/office/drawing/2016/ink" xmlns:am3d="http://schemas.microsoft.com/office/drawing/2017/model3d" xmlns:o="urn:schemas-microsoft-com:office:office" xmlns:r="http://schemas.openxmlformats.org/officeDocument/2006/relationships" xmlns:m="http://schemas.openxmlformats.org/officeDocument/2006/math" xmlns:v="urn:schemas-microsoft-com:vml" xmlns:wp14="http://schemas.microsoft.com/office/word/2010/wordprocessingDrawing" xmlns:wp="http://schemas.openxmlformats.org/drawingml/2006/wordprocessingDrawing" xmlns:w10="urn:schemas-microsoft-com:office:word" xmlns:w="http://schemas.openxmlformats.org/wordprocessingml/2006/main" xmlns:w14="http://schemas.microsoft.com/office/word/2010/wordml" xmlns:w15="http://schemas.microsoft.com/office/word/2012/wordml" xmlns:w16cex="http://schemas.microsoft.com/office/word/2018/wordml/cex" xmlns:w16cid="http://schemas.microsoft.com/office/word/2016/wordml/cid" xmlns:w16="http://schemas.microsoft.com/office/word/2018/wordml" xmlns:w16se="http://schemas.microsoft.com/office/word/2015/wordml/symex" xmlns:wpg="http://schemas.microsoft.com/office/word/2010/wordprocessingGroup" xmlns:wpi="http://schemas.microsoft.com/office/word/2010/wordprocessingInk" xmlns:wne="http://schemas.microsoft.com/office/word/2006/wordml" xmlns:wps="http://schemas.microsoft.com/office/word/2010/wordprocessingShape" mc:Ignorable="w14 w15 w16se w16cid w16 w16cex wp14">
+<w:document xmlns:wpc="http://schemas.microsoft.com/office/word/2010/wordprocessingCanvas" xmlns:cx="http://schemas.microsoft.com/office/drawing/2014/chartex" xmlns:cx1="http://schemas.microsoft.com/office/drawing/2015/9/8/chartex" xmlns:cx2="http://schemas.microsoft.com/office/drawing/2015/10/21/chartex" xmlns:cx3="http://schemas.microsoft.com/office/drawing/2016/5/9/chartex" xmlns:cx4="http://schemas.microsoft.com/office/drawing/2016/5/10/chartex" xmlns:cx5="http://schemas.microsoft.com/office/drawing/2016/5/11/chartex" xmlns:cx6="http://schemas.microsoft.com/office/drawing/2016/5/12/chartex" xmlns:cx7="http://schemas.microsoft.com/office/drawing/2016/5/13/chartex" xmlns:cx8="http://schemas.microsoft.com/office/drawing/2016/5/14/chartex" xmlns:mc="http://schemas.openxmlformats.org/markup-compatibility/2006" xmlns:aink="http://schemas.microsoft.com/office/drawing/2016/ink" xmlns:am3d="http://schemas.microsoft.com/office/drawing/2017/model3d" xmlns:o="urn:schemas-microsoft-com:office:office" xmlns:r="http://schemas.openxmlformats.org/officeDocument/2006/relationships" xmlns:m="http://schemas.openxmlformats.org/officeDocument/2006/math" xmlns:v="urn:schemas-microsoft-com:vml" xmlns:wp14="http://schemas.microsoft.com/office/word/2010/wordprocessingDrawing" xmlns:wp="http://schemas.openxmlformats.org/drawingml/2006/wordprocessingDrawing" xmlns:w10="urn:schemas-microsoft-com:office:word" xmlns:w="http://schemas.openxmlformats.org/wordprocessingml/2006/main" xmlns:w14="http://schemas.microsoft.com/office/word/2010/wordml" xmlns:w15="http://schemas.microsoft.com/office/word/2012/wordml" xmlns:w16cex="http://schemas.microsoft.com/office/word/2018/wordml/cex" xmlns:w16cid="http://schemas.microsoft.com/office/word/2016/wordml/cid" xmlns:w16="http://schemas.microsoft.com/office/word/2018/wordml" xmlns:w16sdtdh="http://schemas.microsoft.com/office/word/2020/wordml/sdtdatahash" xmlns:w16se="http://schemas.microsoft.com/office/word/2015/wordml/symex" xmlns:wpg="http://schemas.microsoft.com/office/word/2010/wordprocessingGroup" xmlns:wpi="http://schemas.microsoft.com/office/word/2010/wordprocessingInk" xmlns:wne="http://schemas.microsoft.com/office/word/2006/wordml" xmlns:wps="http://schemas.microsoft.com/office/word/2010/wordprocessingShape" mc:Ignorable="w14 w15 w16se w16cid w16 w16cex w16sdtdh wp14">
   <w:body>
     <w:p>
       <w:pPr>
@@ -33,6 +33,25 @@
         <w:t>####.###)</w:t>
       </w:r>
     </w:p>
+    <w:p>
+      <w:pPr>
+        <w:rPr>
+          <w:i/>
+          <w:iCs/>
+          <w:sz w:val="20"/>
+          <w:szCs w:val="20"/>
+        </w:rPr>
+      </w:pPr>
+      <w:r>
+        <w:rPr>
+          <w:i/>
+          <w:iCs/>
+          <w:sz w:val="20"/>
+          <w:szCs w:val="20"/>
+        </w:rPr>
+        <w:t>DPID from repo filename; match to PDR to get name</w:t>
+      </w:r>
+    </w:p>
     <w:p/>
     <w:p>
       <w:pPr>
@@ -134,22 +153,51 @@
           <w:sz w:val="20"/>
           <w:szCs w:val="20"/>
         </w:rPr>
-        <w:t>Image.png</w:t>
-      </w:r>
-    </w:p>
-    <w:p>
-      <w:pPr>
-        <w:rPr>
-          <w:sz w:val="20"/>
-          <w:szCs w:val="20"/>
-        </w:rPr>
-      </w:pPr>
-      <w:r>
-        <w:rPr>
-          <w:sz w:val="20"/>
-          <w:szCs w:val="20"/>
-        </w:rPr>
-        <w:t>Image legend: Image.legend</w:t>
+        <w:t>Image</w:t>
+      </w:r>
+      <w:r>
+        <w:rPr>
+          <w:sz w:val="20"/>
+          <w:szCs w:val="20"/>
+        </w:rPr>
+        <w:t>#</w:t>
+      </w:r>
+      <w:r>
+        <w:rPr>
+          <w:sz w:val="20"/>
+          <w:szCs w:val="20"/>
+        </w:rPr>
+        <w:t>.png</w:t>
+      </w:r>
+    </w:p>
+    <w:p>
+      <w:pPr>
+        <w:rPr>
+          <w:sz w:val="20"/>
+          <w:szCs w:val="20"/>
+        </w:rPr>
+      </w:pPr>
+      <w:r>
+        <w:rPr>
+          <w:sz w:val="20"/>
+          <w:szCs w:val="20"/>
+        </w:rPr>
+        <w:t>Image legend: Image</w:t>
+      </w:r>
+      <w:proofErr w:type="gramStart"/>
+      <w:r>
+        <w:rPr>
+          <w:sz w:val="20"/>
+          <w:szCs w:val="20"/>
+        </w:rPr>
+        <w:t>#</w:t>
+      </w:r>
+      <w:r>
+        <w:rPr>
+          <w:sz w:val="20"/>
+          <w:szCs w:val="20"/>
+        </w:rPr>
+        <w:t>.legend</w:t>
       </w:r>
       <w:r>
         <w:rPr>
@@ -158,6 +206,7 @@
         </w:rPr>
         <w:t>.txt</w:t>
       </w:r>
+      <w:proofErr w:type="gramEnd"/>
     </w:p>
     <w:p>
       <w:pPr>
@@ -193,16 +242,29 @@
     <w:p>
       <w:pPr>
         <w:rPr>
-          <w:sz w:val="20"/>
-          <w:szCs w:val="20"/>
-        </w:rPr>
-      </w:pPr>
-      <w:r>
-        <w:rPr>
-          <w:sz w:val="20"/>
-          <w:szCs w:val="20"/>
-        </w:rPr>
-        <w:t>Names and descriptions of data tables from PDR, plus:</w:t>
+          <w:i/>
+          <w:iCs/>
+          <w:sz w:val="20"/>
+          <w:szCs w:val="20"/>
+        </w:rPr>
+      </w:pPr>
+      <w:r>
+        <w:rPr>
+          <w:i/>
+          <w:iCs/>
+          <w:sz w:val="20"/>
+          <w:szCs w:val="20"/>
+        </w:rPr>
+        <w:t>List of n</w:t>
+      </w:r>
+      <w:r>
+        <w:rPr>
+          <w:i/>
+          <w:iCs/>
+          <w:sz w:val="20"/>
+          <w:szCs w:val="20"/>
+        </w:rPr>
+        <w:t>ames and descriptions of data tables from PDR, plus:</w:t>
       </w:r>
     </w:p>
     <w:p>
@@ -296,37 +358,22 @@
           <w:szCs w:val="28"/>
           <w:u w:val="single"/>
         </w:rPr>
-        <w:t xml:space="preserve">Data </w:t>
-      </w:r>
-      <w:r>
-        <w:rPr>
-          <w:sz w:val="28"/>
-          <w:szCs w:val="28"/>
-          <w:u w:val="single"/>
-        </w:rPr>
-        <w:t>processing and derivation</w:t>
-      </w:r>
-    </w:p>
-    <w:p>
-      <w:pPr>
-        <w:rPr>
-          <w:sz w:val="20"/>
-          <w:szCs w:val="20"/>
-        </w:rPr>
-      </w:pPr>
-      <w:r>
-        <w:rPr>
-          <w:sz w:val="20"/>
-          <w:szCs w:val="20"/>
-        </w:rPr>
-        <w:t>Data.</w:t>
-      </w:r>
-      <w:r>
-        <w:rPr>
-          <w:sz w:val="20"/>
-          <w:szCs w:val="20"/>
-        </w:rPr>
-        <w:t>processing.and.derivation</w:t>
+        <w:t>Data processing and derivation</w:t>
+      </w:r>
+    </w:p>
+    <w:p>
+      <w:pPr>
+        <w:rPr>
+          <w:sz w:val="20"/>
+          <w:szCs w:val="20"/>
+        </w:rPr>
+      </w:pPr>
+      <w:r>
+        <w:rPr>
+          <w:sz w:val="20"/>
+          <w:szCs w:val="20"/>
+        </w:rPr>
+        <w:t>Data.processing.and.derivation</w:t>
       </w:r>
       <w:r>
         <w:rPr>
@@ -498,16 +545,29 @@
     <w:p>
       <w:pPr>
         <w:rPr>
-          <w:sz w:val="20"/>
-          <w:szCs w:val="20"/>
-        </w:rPr>
-      </w:pPr>
-      <w:r>
-        <w:rPr>
-          <w:sz w:val="20"/>
-          <w:szCs w:val="20"/>
-        </w:rPr>
-        <w:t>List of documents from PDR.</w:t>
+          <w:i/>
+          <w:iCs/>
+          <w:sz w:val="20"/>
+          <w:szCs w:val="20"/>
+        </w:rPr>
+      </w:pPr>
+      <w:r>
+        <w:rPr>
+          <w:i/>
+          <w:iCs/>
+          <w:sz w:val="20"/>
+          <w:szCs w:val="20"/>
+        </w:rPr>
+        <w:t>List of documents from PDR</w:t>
+      </w:r>
+      <w:r>
+        <w:rPr>
+          <w:i/>
+          <w:iCs/>
+          <w:sz w:val="20"/>
+          <w:szCs w:val="20"/>
+        </w:rPr>
+        <w:t>, as on details page.</w:t>
       </w:r>
     </w:p>
     <w:p>
@@ -538,28 +598,43 @@
     <w:p>
       <w:pPr>
         <w:rPr>
-          <w:sz w:val="20"/>
-          <w:szCs w:val="20"/>
-        </w:rPr>
-      </w:pPr>
-      <w:proofErr w:type="gramStart"/>
-      <w:r>
-        <w:rPr>
-          <w:sz w:val="20"/>
-          <w:szCs w:val="20"/>
-        </w:rPr>
-        <w:t>Data citation,</w:t>
-      </w:r>
-      <w:proofErr w:type="gramEnd"/>
-      <w:r>
-        <w:rPr>
-          <w:sz w:val="20"/>
-          <w:szCs w:val="20"/>
-        </w:rPr>
-        <w:t xml:space="preserve"> should match </w:t>
-      </w:r>
-      <w:r>
-        <w:rPr>
+          <w:i/>
+          <w:iCs/>
+          <w:sz w:val="20"/>
+          <w:szCs w:val="20"/>
+        </w:rPr>
+      </w:pPr>
+      <w:r>
+        <w:rPr>
+          <w:i/>
+          <w:iCs/>
+          <w:sz w:val="20"/>
+          <w:szCs w:val="20"/>
+        </w:rPr>
+        <w:t xml:space="preserve">Data citation, </w:t>
+      </w:r>
+      <w:r>
+        <w:rPr>
+          <w:i/>
+          <w:iCs/>
+          <w:sz w:val="20"/>
+          <w:szCs w:val="20"/>
+        </w:rPr>
+        <w:t>as on</w:t>
+      </w:r>
+      <w:r>
+        <w:rPr>
+          <w:i/>
+          <w:iCs/>
+          <w:sz w:val="20"/>
+          <w:szCs w:val="20"/>
+        </w:rPr>
+        <w:t xml:space="preserve"> </w:t>
+      </w:r>
+      <w:r>
+        <w:rPr>
+          <w:i/>
+          <w:iCs/>
           <w:sz w:val="20"/>
           <w:szCs w:val="20"/>
         </w:rPr>
@@ -577,18 +652,34 @@
     <w:p>
       <w:pPr>
         <w:rPr>
-          <w:sz w:val="20"/>
-          <w:szCs w:val="20"/>
-        </w:rPr>
-      </w:pPr>
-    </w:p>
-    <w:p>
-      <w:pPr>
-        <w:rPr>
-          <w:sz w:val="20"/>
-          <w:szCs w:val="20"/>
-        </w:rPr>
-      </w:pPr>
+          <w:sz w:val="28"/>
+          <w:szCs w:val="28"/>
+          <w:u w:val="single"/>
+        </w:rPr>
+      </w:pPr>
+      <w:r>
+        <w:rPr>
+          <w:sz w:val="28"/>
+          <w:szCs w:val="28"/>
+          <w:u w:val="single"/>
+        </w:rPr>
+        <w:t>References</w:t>
+      </w:r>
+    </w:p>
+    <w:p>
+      <w:pPr>
+        <w:rPr>
+          <w:sz w:val="20"/>
+          <w:szCs w:val="20"/>
+        </w:rPr>
+      </w:pPr>
+      <w:r>
+        <w:rPr>
+          <w:sz w:val="20"/>
+          <w:szCs w:val="20"/>
+        </w:rPr>
+        <w:t>References.md</w:t>
+      </w:r>
     </w:p>
     <w:sectPr>
       <w:pgSz w:w="12240" w:h="15840"/>
@@ -601,7 +692,7 @@
 </file>
 
 <file path=word/styles.xml><?xml version="1.0" encoding="utf-8"?>
-<w:styles xmlns:mc="http://schemas.openxmlformats.org/markup-compatibility/2006" xmlns:r="http://schemas.openxmlformats.org/officeDocument/2006/relationships" xmlns:w="http://schemas.openxmlformats.org/wordprocessingml/2006/main" xmlns:w14="http://schemas.microsoft.com/office/word/2010/wordml" xmlns:w15="http://schemas.microsoft.com/office/word/2012/wordml" xmlns:w16cex="http://schemas.microsoft.com/office/word/2018/wordml/cex" xmlns:w16cid="http://schemas.microsoft.com/office/word/2016/wordml/cid" xmlns:w16="http://schemas.microsoft.com/office/word/2018/wordml" xmlns:w16se="http://schemas.microsoft.com/office/word/2015/wordml/symex" mc:Ignorable="w14 w15 w16se w16cid w16 w16cex">
+<w:styles xmlns:mc="http://schemas.openxmlformats.org/markup-compatibility/2006" xmlns:r="http://schemas.openxmlformats.org/officeDocument/2006/relationships" xmlns:w="http://schemas.openxmlformats.org/wordprocessingml/2006/main" xmlns:w14="http://schemas.microsoft.com/office/word/2010/wordml" xmlns:w15="http://schemas.microsoft.com/office/word/2012/wordml" xmlns:w16cex="http://schemas.microsoft.com/office/word/2018/wordml/cex" xmlns:w16cid="http://schemas.microsoft.com/office/word/2016/wordml/cid" xmlns:w16="http://schemas.microsoft.com/office/word/2018/wordml" xmlns:w16sdtdh="http://schemas.microsoft.com/office/word/2020/wordml/sdtdatahash" xmlns:w16se="http://schemas.microsoft.com/office/word/2015/wordml/symex" mc:Ignorable="w14 w15 w16se w16cid w16 w16cex w16sdtdh">
   <w:docDefaults>
     <w:rPrDefault>
       <w:rPr>

</xml_diff>

<commit_message>
add NEON branding header and footer
</commit_message>
<xml_diff>
--- a/QSG_template.docx
+++ b/QSG_template.docx
@@ -817,15 +817,9 @@
           <w:sz w:val="20"/>
           <w:szCs w:val="20"/>
         </w:rPr>
-        <w:t>Data.</w:t>
-      </w:r>
-      <w:r>
-        <w:rPr>
-          <w:sz w:val="20"/>
-          <w:szCs w:val="20"/>
-        </w:rPr>
-        <w:t>quality</w:t>
-      </w:r>
+        <w:t>Data.quality</w:t>
+      </w:r>
+      <w:proofErr w:type="spellEnd"/>
       <w:proofErr w:type="gramStart"/>
       <w:r>
         <w:rPr>
@@ -867,7 +861,6 @@
           <w:szCs w:val="20"/>
         </w:rPr>
       </w:pPr>
-      <w:proofErr w:type="spellEnd"/>
       <w:r>
         <w:rPr>
           <w:sz w:val="20"/>
@@ -1296,14 +1289,7 @@
           <w:sz w:val="20"/>
           <w:szCs w:val="20"/>
         </w:rPr>
-        <w:t>{{if REPO.FILE [</w:t>
-      </w:r>
-      <w:r>
-        <w:rPr>
-          <w:sz w:val="20"/>
-          <w:szCs w:val="20"/>
-        </w:rPr>
-        <w:t>References</w:t>
+        <w:t>{{if REPO.FILE [References</w:t>
       </w:r>
       <w:proofErr w:type="gramStart"/>
       <w:r>
@@ -1400,6 +1386,8 @@
       </w:r>
     </w:p>
     <w:sectPr>
+      <w:headerReference w:type="default" r:id="rId6"/>
+      <w:footerReference w:type="default" r:id="rId7"/>
       <w:pgSz w:w="12240" w:h="15840"/>
       <w:pgMar w:top="1440" w:right="1440" w:bottom="1440" w:left="1440" w:header="720" w:footer="720" w:gutter="0"/>
       <w:cols w:space="720"/>
@@ -1407,6 +1395,90 @@
     </w:sectPr>
   </w:body>
 </w:document>
+</file>
+
+<file path=word/endnotes.xml><?xml version="1.0" encoding="utf-8"?>
+<w:endnotes xmlns:wpc="http://schemas.microsoft.com/office/word/2010/wordprocessingCanvas" xmlns:cx="http://schemas.microsoft.com/office/drawing/2014/chartex" xmlns:cx1="http://schemas.microsoft.com/office/drawing/2015/9/8/chartex" xmlns:cx2="http://schemas.microsoft.com/office/drawing/2015/10/21/chartex" xmlns:cx3="http://schemas.microsoft.com/office/drawing/2016/5/9/chartex" xmlns:cx4="http://schemas.microsoft.com/office/drawing/2016/5/10/chartex" xmlns:cx5="http://schemas.microsoft.com/office/drawing/2016/5/11/chartex" xmlns:cx6="http://schemas.microsoft.com/office/drawing/2016/5/12/chartex" xmlns:cx7="http://schemas.microsoft.com/office/drawing/2016/5/13/chartex" xmlns:cx8="http://schemas.microsoft.com/office/drawing/2016/5/14/chartex" xmlns:mc="http://schemas.openxmlformats.org/markup-compatibility/2006" xmlns:aink="http://schemas.microsoft.com/office/drawing/2016/ink" xmlns:am3d="http://schemas.microsoft.com/office/drawing/2017/model3d" xmlns:o="urn:schemas-microsoft-com:office:office" xmlns:r="http://schemas.openxmlformats.org/officeDocument/2006/relationships" xmlns:m="http://schemas.openxmlformats.org/officeDocument/2006/math" xmlns:v="urn:schemas-microsoft-com:vml" xmlns:wp14="http://schemas.microsoft.com/office/word/2010/wordprocessingDrawing" xmlns:wp="http://schemas.openxmlformats.org/drawingml/2006/wordprocessingDrawing" xmlns:w10="urn:schemas-microsoft-com:office:word" xmlns:w="http://schemas.openxmlformats.org/wordprocessingml/2006/main" xmlns:w14="http://schemas.microsoft.com/office/word/2010/wordml" xmlns:w15="http://schemas.microsoft.com/office/word/2012/wordml" xmlns:w16cex="http://schemas.microsoft.com/office/word/2018/wordml/cex" xmlns:w16cid="http://schemas.microsoft.com/office/word/2016/wordml/cid" xmlns:w16="http://schemas.microsoft.com/office/word/2018/wordml" xmlns:w16sdtdh="http://schemas.microsoft.com/office/word/2020/wordml/sdtdatahash" xmlns:w16se="http://schemas.microsoft.com/office/word/2015/wordml/symex" xmlns:wpg="http://schemas.microsoft.com/office/word/2010/wordprocessingGroup" xmlns:wpi="http://schemas.microsoft.com/office/word/2010/wordprocessingInk" xmlns:wne="http://schemas.microsoft.com/office/word/2006/wordml" xmlns:wps="http://schemas.microsoft.com/office/word/2010/wordprocessingShape" mc:Ignorable="w14 w15 w16se w16cid w16 w16cex w16sdtdh wp14">
+  <w:endnote w:type="separator" w:id="-1">
+    <w:p>
+      <w:r>
+        <w:separator/>
+      </w:r>
+    </w:p>
+  </w:endnote>
+  <w:endnote w:type="continuationSeparator" w:id="0">
+    <w:p>
+      <w:r>
+        <w:continuationSeparator/>
+      </w:r>
+    </w:p>
+  </w:endnote>
+</w:endnotes>
+</file>
+
+<file path=word/footer1.xml><?xml version="1.0" encoding="utf-8"?>
+<w:ftr xmlns:wpc="http://schemas.microsoft.com/office/word/2010/wordprocessingCanvas" xmlns:cx="http://schemas.microsoft.com/office/drawing/2014/chartex" xmlns:cx1="http://schemas.microsoft.com/office/drawing/2015/9/8/chartex" xmlns:cx2="http://schemas.microsoft.com/office/drawing/2015/10/21/chartex" xmlns:cx3="http://schemas.microsoft.com/office/drawing/2016/5/9/chartex" xmlns:cx4="http://schemas.microsoft.com/office/drawing/2016/5/10/chartex" xmlns:cx5="http://schemas.microsoft.com/office/drawing/2016/5/11/chartex" xmlns:cx6="http://schemas.microsoft.com/office/drawing/2016/5/12/chartex" xmlns:cx7="http://schemas.microsoft.com/office/drawing/2016/5/13/chartex" xmlns:cx8="http://schemas.microsoft.com/office/drawing/2016/5/14/chartex" xmlns:mc="http://schemas.openxmlformats.org/markup-compatibility/2006" xmlns:aink="http://schemas.microsoft.com/office/drawing/2016/ink" xmlns:am3d="http://schemas.microsoft.com/office/drawing/2017/model3d" xmlns:o="urn:schemas-microsoft-com:office:office" xmlns:r="http://schemas.openxmlformats.org/officeDocument/2006/relationships" xmlns:m="http://schemas.openxmlformats.org/officeDocument/2006/math" xmlns:v="urn:schemas-microsoft-com:vml" xmlns:wp14="http://schemas.microsoft.com/office/word/2010/wordprocessingDrawing" xmlns:wp="http://schemas.openxmlformats.org/drawingml/2006/wordprocessingDrawing" xmlns:w10="urn:schemas-microsoft-com:office:word" xmlns:w="http://schemas.openxmlformats.org/wordprocessingml/2006/main" xmlns:w14="http://schemas.microsoft.com/office/word/2010/wordml" xmlns:w15="http://schemas.microsoft.com/office/word/2012/wordml" xmlns:w16cex="http://schemas.microsoft.com/office/word/2018/wordml/cex" xmlns:w16cid="http://schemas.microsoft.com/office/word/2016/wordml/cid" xmlns:w16="http://schemas.microsoft.com/office/word/2018/wordml" xmlns:w16sdtdh="http://schemas.microsoft.com/office/word/2020/wordml/sdtdatahash" xmlns:w16se="http://schemas.microsoft.com/office/word/2015/wordml/symex" xmlns:wpg="http://schemas.microsoft.com/office/word/2010/wordprocessingGroup" xmlns:wpi="http://schemas.microsoft.com/office/word/2010/wordprocessingInk" xmlns:wne="http://schemas.microsoft.com/office/word/2006/wordml" xmlns:wps="http://schemas.microsoft.com/office/word/2010/wordprocessingShape" mc:Ignorable="w14 w15 w16se w16cid w16 w16cex w16sdtdh wp14">
+  <w:p>
+    <w:pPr>
+      <w:pStyle w:val="Footer"/>
+    </w:pPr>
+    <w:r>
+      <w:ptab w:relativeTo="margin" w:alignment="center" w:leader="none"/>
+    </w:r>
+    <w:r>
+      <w:t>{{. Footer }}</w:t>
+    </w:r>
+    <w:r>
+      <w:ptab w:relativeTo="margin" w:alignment="right" w:leader="none"/>
+    </w:r>
+  </w:p>
+</w:ftr>
+</file>
+
+<file path=word/footnotes.xml><?xml version="1.0" encoding="utf-8"?>
+<w:footnotes xmlns:wpc="http://schemas.microsoft.com/office/word/2010/wordprocessingCanvas" xmlns:cx="http://schemas.microsoft.com/office/drawing/2014/chartex" xmlns:cx1="http://schemas.microsoft.com/office/drawing/2015/9/8/chartex" xmlns:cx2="http://schemas.microsoft.com/office/drawing/2015/10/21/chartex" xmlns:cx3="http://schemas.microsoft.com/office/drawing/2016/5/9/chartex" xmlns:cx4="http://schemas.microsoft.com/office/drawing/2016/5/10/chartex" xmlns:cx5="http://schemas.microsoft.com/office/drawing/2016/5/11/chartex" xmlns:cx6="http://schemas.microsoft.com/office/drawing/2016/5/12/chartex" xmlns:cx7="http://schemas.microsoft.com/office/drawing/2016/5/13/chartex" xmlns:cx8="http://schemas.microsoft.com/office/drawing/2016/5/14/chartex" xmlns:mc="http://schemas.openxmlformats.org/markup-compatibility/2006" xmlns:aink="http://schemas.microsoft.com/office/drawing/2016/ink" xmlns:am3d="http://schemas.microsoft.com/office/drawing/2017/model3d" xmlns:o="urn:schemas-microsoft-com:office:office" xmlns:r="http://schemas.openxmlformats.org/officeDocument/2006/relationships" xmlns:m="http://schemas.openxmlformats.org/officeDocument/2006/math" xmlns:v="urn:schemas-microsoft-com:vml" xmlns:wp14="http://schemas.microsoft.com/office/word/2010/wordprocessingDrawing" xmlns:wp="http://schemas.openxmlformats.org/drawingml/2006/wordprocessingDrawing" xmlns:w10="urn:schemas-microsoft-com:office:word" xmlns:w="http://schemas.openxmlformats.org/wordprocessingml/2006/main" xmlns:w14="http://schemas.microsoft.com/office/word/2010/wordml" xmlns:w15="http://schemas.microsoft.com/office/word/2012/wordml" xmlns:w16cex="http://schemas.microsoft.com/office/word/2018/wordml/cex" xmlns:w16cid="http://schemas.microsoft.com/office/word/2016/wordml/cid" xmlns:w16="http://schemas.microsoft.com/office/word/2018/wordml" xmlns:w16sdtdh="http://schemas.microsoft.com/office/word/2020/wordml/sdtdatahash" xmlns:w16se="http://schemas.microsoft.com/office/word/2015/wordml/symex" xmlns:wpg="http://schemas.microsoft.com/office/word/2010/wordprocessingGroup" xmlns:wpi="http://schemas.microsoft.com/office/word/2010/wordprocessingInk" xmlns:wne="http://schemas.microsoft.com/office/word/2006/wordml" xmlns:wps="http://schemas.microsoft.com/office/word/2010/wordprocessingShape" mc:Ignorable="w14 w15 w16se w16cid w16 w16cex w16sdtdh wp14">
+  <w:footnote w:type="separator" w:id="-1">
+    <w:p>
+      <w:r>
+        <w:separator/>
+      </w:r>
+    </w:p>
+  </w:footnote>
+  <w:footnote w:type="continuationSeparator" w:id="0">
+    <w:p>
+      <w:r>
+        <w:continuationSeparator/>
+      </w:r>
+    </w:p>
+  </w:footnote>
+</w:footnotes>
+</file>
+
+<file path=word/header1.xml><?xml version="1.0" encoding="utf-8"?>
+<w:hdr xmlns:wpc="http://schemas.microsoft.com/office/word/2010/wordprocessingCanvas" xmlns:cx="http://schemas.microsoft.com/office/drawing/2014/chartex" xmlns:cx1="http://schemas.microsoft.com/office/drawing/2015/9/8/chartex" xmlns:cx2="http://schemas.microsoft.com/office/drawing/2015/10/21/chartex" xmlns:cx3="http://schemas.microsoft.com/office/drawing/2016/5/9/chartex" xmlns:cx4="http://schemas.microsoft.com/office/drawing/2016/5/10/chartex" xmlns:cx5="http://schemas.microsoft.com/office/drawing/2016/5/11/chartex" xmlns:cx6="http://schemas.microsoft.com/office/drawing/2016/5/12/chartex" xmlns:cx7="http://schemas.microsoft.com/office/drawing/2016/5/13/chartex" xmlns:cx8="http://schemas.microsoft.com/office/drawing/2016/5/14/chartex" xmlns:mc="http://schemas.openxmlformats.org/markup-compatibility/2006" xmlns:aink="http://schemas.microsoft.com/office/drawing/2016/ink" xmlns:am3d="http://schemas.microsoft.com/office/drawing/2017/model3d" xmlns:o="urn:schemas-microsoft-com:office:office" xmlns:r="http://schemas.openxmlformats.org/officeDocument/2006/relationships" xmlns:m="http://schemas.openxmlformats.org/officeDocument/2006/math" xmlns:v="urn:schemas-microsoft-com:vml" xmlns:wp14="http://schemas.microsoft.com/office/word/2010/wordprocessingDrawing" xmlns:wp="http://schemas.openxmlformats.org/drawingml/2006/wordprocessingDrawing" xmlns:w10="urn:schemas-microsoft-com:office:word" xmlns:w="http://schemas.openxmlformats.org/wordprocessingml/2006/main" xmlns:w14="http://schemas.microsoft.com/office/word/2010/wordml" xmlns:w15="http://schemas.microsoft.com/office/word/2012/wordml" xmlns:w16cex="http://schemas.microsoft.com/office/word/2018/wordml/cex" xmlns:w16cid="http://schemas.microsoft.com/office/word/2016/wordml/cid" xmlns:w16="http://schemas.microsoft.com/office/word/2018/wordml" xmlns:w16sdtdh="http://schemas.microsoft.com/office/word/2020/wordml/sdtdatahash" xmlns:w16se="http://schemas.microsoft.com/office/word/2015/wordml/symex" xmlns:wpg="http://schemas.microsoft.com/office/word/2010/wordprocessingGroup" xmlns:wpi="http://schemas.microsoft.com/office/word/2010/wordprocessingInk" xmlns:wne="http://schemas.microsoft.com/office/word/2006/wordml" xmlns:wps="http://schemas.microsoft.com/office/word/2010/wordprocessingShape" mc:Ignorable="w14 w15 w16se w16cid w16 w16cex w16sdtdh wp14">
+  <w:p>
+    <w:pPr>
+      <w:pStyle w:val="Header"/>
+    </w:pPr>
+    <w:r>
+      <w:ptab w:relativeTo="margin" w:alignment="center" w:leader="none"/>
+    </w:r>
+    <w:r>
+      <w:ptab w:relativeTo="margin" w:alignment="right" w:leader="none"/>
+    </w:r>
+    <w:r>
+      <w:t xml:space="preserve">{{. </w:t>
+    </w:r>
+    <w:proofErr w:type="gramStart"/>
+    <w:r>
+      <w:t>Header }</w:t>
+    </w:r>
+    <w:proofErr w:type="gramEnd"/>
+    <w:r>
+      <w:t>}</w:t>
+    </w:r>
+  </w:p>
+</w:hdr>
 </file>
 
 <file path=word/styles.xml><?xml version="1.0" encoding="utf-8"?>
@@ -1831,6 +1903,48 @@
     <w:semiHidden/>
     <w:unhideWhenUsed/>
   </w:style>
+  <w:style w:type="paragraph" w:styleId="Header">
+    <w:name w:val="header"/>
+    <w:basedOn w:val="Normal"/>
+    <w:link w:val="HeaderChar"/>
+    <w:uiPriority w:val="99"/>
+    <w:unhideWhenUsed/>
+    <w:rsid w:val="0085085E"/>
+    <w:pPr>
+      <w:tabs>
+        <w:tab w:val="center" w:pos="4680"/>
+        <w:tab w:val="right" w:pos="9360"/>
+      </w:tabs>
+    </w:pPr>
+  </w:style>
+  <w:style w:type="character" w:customStyle="1" w:styleId="HeaderChar">
+    <w:name w:val="Header Char"/>
+    <w:basedOn w:val="DefaultParagraphFont"/>
+    <w:link w:val="Header"/>
+    <w:uiPriority w:val="99"/>
+    <w:rsid w:val="0085085E"/>
+  </w:style>
+  <w:style w:type="paragraph" w:styleId="Footer">
+    <w:name w:val="footer"/>
+    <w:basedOn w:val="Normal"/>
+    <w:link w:val="FooterChar"/>
+    <w:uiPriority w:val="99"/>
+    <w:unhideWhenUsed/>
+    <w:rsid w:val="0085085E"/>
+    <w:pPr>
+      <w:tabs>
+        <w:tab w:val="center" w:pos="4680"/>
+        <w:tab w:val="right" w:pos="9360"/>
+      </w:tabs>
+    </w:pPr>
+  </w:style>
+  <w:style w:type="character" w:customStyle="1" w:styleId="FooterChar">
+    <w:name w:val="Footer Char"/>
+    <w:basedOn w:val="DefaultParagraphFont"/>
+    <w:link w:val="Footer"/>
+    <w:uiPriority w:val="99"/>
+    <w:rsid w:val="0085085E"/>
+  </w:style>
 </w:styles>
 </file>
 

</xml_diff>